<commit_message>
changes to proj pros
</commit_message>
<xml_diff>
--- a/project_proposal.docx
+++ b/project_proposal.docx
@@ -34,20 +34,24 @@
     </w:p>
     <w:p>
       <w:r>
-        <w:t xml:space="preserve">2) Does the strength of these effects differ for different types of real estate/different listings (1br vs 3br, single family homes, condos, </w:t>
-      </w:r>
-      <w:proofErr w:type="spellStart"/>
-      <w:r>
-        <w:t>etc</w:t>
-      </w:r>
-      <w:proofErr w:type="spellEnd"/>
-      <w:r>
-        <w:t xml:space="preserve">) - Sarah </w:t>
-      </w:r>
-    </w:p>
-    <w:p>
-      <w:r>
-        <w:t xml:space="preserve">3) How do different types of real estate (e.g., residential, commercial) respond to changes in mortgage rates? - Ellen </w:t>
+        <w:t xml:space="preserve">2) </w:t>
+      </w:r>
+      <w:r>
+        <w:t>We expect the strength of this relationship to differ at different price points (500k homes vs 1.5 m homes)? - Sarah</w:t>
+      </w:r>
+      <w:r>
+        <w:t xml:space="preserve"> </w:t>
+      </w:r>
+    </w:p>
+    <w:p>
+      <w:r>
+        <w:t xml:space="preserve">3) </w:t>
+      </w:r>
+      <w:r>
+        <w:t>How do single family rentals (SFR) differ from all homes?</w:t>
+      </w:r>
+      <w:r>
+        <w:t xml:space="preserve"> - Ellen </w:t>
       </w:r>
     </w:p>
     <w:p>

</xml_diff>

<commit_message>
updated proj pros and Zillow cleaning code
</commit_message>
<xml_diff>
--- a/project_proposal.docx
+++ b/project_proposal.docx
@@ -150,6 +150,122 @@
     <w:p>
       <w:r>
         <w:t>5) Mortgage rate increases will affect lower income populations more so than higher income populations.</w:t>
+      </w:r>
+    </w:p>
+    <w:p>
+      <w:r>
+        <w:br w:type="page"/>
+      </w:r>
+    </w:p>
+    <w:p>
+      <w:r>
+        <w:lastRenderedPageBreak/>
+        <w:t xml:space="preserve">Steps </w:t>
+      </w:r>
+    </w:p>
+    <w:p/>
+    <w:p>
+      <w:pPr>
+        <w:pStyle w:val="ListParagraph"/>
+        <w:numPr>
+          <w:ilvl w:val="0"/>
+          <w:numId w:val="1"/>
+        </w:numPr>
+      </w:pPr>
+      <w:r>
+        <w:t xml:space="preserve">Clean Zillow Data </w:t>
+      </w:r>
+    </w:p>
+    <w:p>
+      <w:pPr>
+        <w:pStyle w:val="ListParagraph"/>
+        <w:numPr>
+          <w:ilvl w:val="1"/>
+          <w:numId w:val="1"/>
+        </w:numPr>
+      </w:pPr>
+      <w:r>
+        <w:t>Exclude anything other than Nashville TN</w:t>
+      </w:r>
+    </w:p>
+    <w:p>
+      <w:pPr>
+        <w:pStyle w:val="ListParagraph"/>
+        <w:numPr>
+          <w:ilvl w:val="1"/>
+          <w:numId w:val="1"/>
+        </w:numPr>
+      </w:pPr>
+      <w:r>
+        <w:t xml:space="preserve">Shape so that it will be easier to add mortgage and </w:t>
+      </w:r>
+      <w:r>
+        <w:t>census data later</w:t>
+      </w:r>
+    </w:p>
+    <w:p>
+      <w:pPr>
+        <w:pStyle w:val="ListParagraph"/>
+        <w:numPr>
+          <w:ilvl w:val="1"/>
+          <w:numId w:val="1"/>
+        </w:numPr>
+      </w:pPr>
+      <w:r>
+        <w:t xml:space="preserve">Merge the </w:t>
+      </w:r>
+      <w:proofErr w:type="spellStart"/>
+      <w:r>
+        <w:t>sfr</w:t>
+      </w:r>
+      <w:proofErr w:type="spellEnd"/>
+      <w:r>
+        <w:t xml:space="preserve"> and all median sales prices </w:t>
+      </w:r>
+    </w:p>
+    <w:p>
+      <w:pPr>
+        <w:pStyle w:val="ListParagraph"/>
+        <w:numPr>
+          <w:ilvl w:val="1"/>
+          <w:numId w:val="1"/>
+        </w:numPr>
+      </w:pPr>
+      <w:r>
+        <w:t xml:space="preserve">Find rate of change </w:t>
+      </w:r>
+    </w:p>
+    <w:p>
+      <w:pPr>
+        <w:pStyle w:val="ListParagraph"/>
+        <w:numPr>
+          <w:ilvl w:val="1"/>
+          <w:numId w:val="1"/>
+        </w:numPr>
+      </w:pPr>
+    </w:p>
+    <w:p>
+      <w:pPr>
+        <w:pStyle w:val="ListParagraph"/>
+        <w:numPr>
+          <w:ilvl w:val="0"/>
+          <w:numId w:val="1"/>
+        </w:numPr>
+      </w:pPr>
+      <w:r>
+        <w:t xml:space="preserve">Clean Mortgage Data </w:t>
+      </w:r>
+    </w:p>
+    <w:p>
+      <w:pPr>
+        <w:pStyle w:val="ListParagraph"/>
+        <w:numPr>
+          <w:ilvl w:val="0"/>
+          <w:numId w:val="1"/>
+        </w:numPr>
+      </w:pPr>
+      <w:r>
+        <w:t xml:space="preserve">Clean Census Data </w:t>
       </w:r>
     </w:p>
     <w:sectPr>
@@ -160,6 +276,127 @@
     </w:sectPr>
   </w:body>
 </w:document>
+</file>
+
+<file path=word/numbering.xml><?xml version="1.0" encoding="utf-8"?>
+<w:numbering xmlns:wpc="http://schemas.microsoft.com/office/word/2010/wordprocessingCanvas" xmlns:cx="http://schemas.microsoft.com/office/drawing/2014/chartex" xmlns:cx1="http://schemas.microsoft.com/office/drawing/2015/9/8/chartex" xmlns:cx2="http://schemas.microsoft.com/office/drawing/2015/10/21/chartex" xmlns:cx3="http://schemas.microsoft.com/office/drawing/2016/5/9/chartex" xmlns:cx4="http://schemas.microsoft.com/office/drawing/2016/5/10/chartex" xmlns:cx5="http://schemas.microsoft.com/office/drawing/2016/5/11/chartex" xmlns:cx6="http://schemas.microsoft.com/office/drawing/2016/5/12/chartex" xmlns:cx7="http://schemas.microsoft.com/office/drawing/2016/5/13/chartex" xmlns:cx8="http://schemas.microsoft.com/office/drawing/2016/5/14/chartex" xmlns:mc="http://schemas.openxmlformats.org/markup-compatibility/2006" xmlns:aink="http://schemas.microsoft.com/office/drawing/2016/ink" xmlns:am3d="http://schemas.microsoft.com/office/drawing/2017/model3d" xmlns:o="urn:schemas-microsoft-com:office:office" xmlns:oel="http://schemas.microsoft.com/office/2019/extlst" xmlns:r="http://schemas.openxmlformats.org/officeDocument/2006/relationships" xmlns:m="http://schemas.openxmlformats.org/officeDocument/2006/math" xmlns:v="urn:schemas-microsoft-com:vml" xmlns:wp14="http://schemas.microsoft.com/office/word/2010/wordprocessingDrawing" xmlns:wp="http://schemas.openxmlformats.org/drawingml/2006/wordprocessingDrawing" xmlns:w10="urn:schemas-microsoft-com:office:word" xmlns:w="http://schemas.openxmlformats.org/wordprocessingml/2006/main" xmlns:w14="http://schemas.microsoft.com/office/word/2010/wordml" xmlns:w15="http://schemas.microsoft.com/office/word/2012/wordml" xmlns:w16cex="http://schemas.microsoft.com/office/word/2018/wordml/cex" xmlns:w16cid="http://schemas.microsoft.com/office/word/2016/wordml/cid" xmlns:w16="http://schemas.microsoft.com/office/word/2018/wordml" xmlns:w16du="http://schemas.microsoft.com/office/word/2023/wordml/word16du" xmlns:w16sdtdh="http://schemas.microsoft.com/office/word/2020/wordml/sdtdatahash" xmlns:w16se="http://schemas.microsoft.com/office/word/2015/wordml/symex" xmlns:wpg="http://schemas.microsoft.com/office/word/2010/wordprocessingGroup" xmlns:wpi="http://schemas.microsoft.com/office/word/2010/wordprocessingInk" xmlns:wne="http://schemas.microsoft.com/office/word/2006/wordml" xmlns:wps="http://schemas.microsoft.com/office/word/2010/wordprocessingShape" mc:Ignorable="w14 w15 w16se w16cid w16 w16cex w16sdtdh w16du wp14">
+  <w:abstractNum w:abstractNumId="0" w15:restartNumberingAfterBreak="0">
+    <w:nsid w:val="3BC40768"/>
+    <w:multiLevelType w:val="hybridMultilevel"/>
+    <w:tmpl w:val="9E187B0C"/>
+    <w:lvl w:ilvl="0" w:tplc="04090001">
+      <w:start w:val="1"/>
+      <w:numFmt w:val="bullet"/>
+      <w:lvlText w:val=""/>
+      <w:lvlJc w:val="left"/>
+      <w:pPr>
+        <w:ind w:left="720" w:hanging="360"/>
+      </w:pPr>
+      <w:rPr>
+        <w:rFonts w:ascii="Symbol" w:hAnsi="Symbol" w:hint="default"/>
+      </w:rPr>
+    </w:lvl>
+    <w:lvl w:ilvl="1" w:tplc="04090003">
+      <w:start w:val="1"/>
+      <w:numFmt w:val="bullet"/>
+      <w:lvlText w:val="o"/>
+      <w:lvlJc w:val="left"/>
+      <w:pPr>
+        <w:ind w:left="1440" w:hanging="360"/>
+      </w:pPr>
+      <w:rPr>
+        <w:rFonts w:ascii="Courier New" w:hAnsi="Courier New" w:cs="Courier New" w:hint="default"/>
+      </w:rPr>
+    </w:lvl>
+    <w:lvl w:ilvl="2" w:tplc="04090005" w:tentative="1">
+      <w:start w:val="1"/>
+      <w:numFmt w:val="bullet"/>
+      <w:lvlText w:val=""/>
+      <w:lvlJc w:val="left"/>
+      <w:pPr>
+        <w:ind w:left="2160" w:hanging="360"/>
+      </w:pPr>
+      <w:rPr>
+        <w:rFonts w:ascii="Wingdings" w:hAnsi="Wingdings" w:hint="default"/>
+      </w:rPr>
+    </w:lvl>
+    <w:lvl w:ilvl="3" w:tplc="04090001" w:tentative="1">
+      <w:start w:val="1"/>
+      <w:numFmt w:val="bullet"/>
+      <w:lvlText w:val=""/>
+      <w:lvlJc w:val="left"/>
+      <w:pPr>
+        <w:ind w:left="2880" w:hanging="360"/>
+      </w:pPr>
+      <w:rPr>
+        <w:rFonts w:ascii="Symbol" w:hAnsi="Symbol" w:hint="default"/>
+      </w:rPr>
+    </w:lvl>
+    <w:lvl w:ilvl="4" w:tplc="04090003" w:tentative="1">
+      <w:start w:val="1"/>
+      <w:numFmt w:val="bullet"/>
+      <w:lvlText w:val="o"/>
+      <w:lvlJc w:val="left"/>
+      <w:pPr>
+        <w:ind w:left="3600" w:hanging="360"/>
+      </w:pPr>
+      <w:rPr>
+        <w:rFonts w:ascii="Courier New" w:hAnsi="Courier New" w:cs="Courier New" w:hint="default"/>
+      </w:rPr>
+    </w:lvl>
+    <w:lvl w:ilvl="5" w:tplc="04090005" w:tentative="1">
+      <w:start w:val="1"/>
+      <w:numFmt w:val="bullet"/>
+      <w:lvlText w:val=""/>
+      <w:lvlJc w:val="left"/>
+      <w:pPr>
+        <w:ind w:left="4320" w:hanging="360"/>
+      </w:pPr>
+      <w:rPr>
+        <w:rFonts w:ascii="Wingdings" w:hAnsi="Wingdings" w:hint="default"/>
+      </w:rPr>
+    </w:lvl>
+    <w:lvl w:ilvl="6" w:tplc="04090001" w:tentative="1">
+      <w:start w:val="1"/>
+      <w:numFmt w:val="bullet"/>
+      <w:lvlText w:val=""/>
+      <w:lvlJc w:val="left"/>
+      <w:pPr>
+        <w:ind w:left="5040" w:hanging="360"/>
+      </w:pPr>
+      <w:rPr>
+        <w:rFonts w:ascii="Symbol" w:hAnsi="Symbol" w:hint="default"/>
+      </w:rPr>
+    </w:lvl>
+    <w:lvl w:ilvl="7" w:tplc="04090003" w:tentative="1">
+      <w:start w:val="1"/>
+      <w:numFmt w:val="bullet"/>
+      <w:lvlText w:val="o"/>
+      <w:lvlJc w:val="left"/>
+      <w:pPr>
+        <w:ind w:left="5760" w:hanging="360"/>
+      </w:pPr>
+      <w:rPr>
+        <w:rFonts w:ascii="Courier New" w:hAnsi="Courier New" w:cs="Courier New" w:hint="default"/>
+      </w:rPr>
+    </w:lvl>
+    <w:lvl w:ilvl="8" w:tplc="04090005" w:tentative="1">
+      <w:start w:val="1"/>
+      <w:numFmt w:val="bullet"/>
+      <w:lvlText w:val=""/>
+      <w:lvlJc w:val="left"/>
+      <w:pPr>
+        <w:ind w:left="6480" w:hanging="360"/>
+      </w:pPr>
+      <w:rPr>
+        <w:rFonts w:ascii="Wingdings" w:hAnsi="Wingdings" w:hint="default"/>
+      </w:rPr>
+    </w:lvl>
+  </w:abstractNum>
+  <w:num w:numId="1" w16cid:durableId="1965579344">
+    <w:abstractNumId w:val="0"/>
+  </w:num>
+</w:numbering>
 </file>
 
 <file path=word/styles.xml><?xml version="1.0" encoding="utf-8"?>

</xml_diff>

<commit_message>
renamed cleaning-starter... to zillow_cleaning, added to outputs, and deleted unused py files
</commit_message>
<xml_diff>
--- a/project_proposal.docx
+++ b/project_proposal.docx
@@ -21,15 +21,7 @@
     </w:p>
     <w:p>
       <w:r>
-        <w:t xml:space="preserve">1) What is the strongest correlation </w:t>
-      </w:r>
-      <w:proofErr w:type="gramStart"/>
-      <w:r>
-        <w:t>of</w:t>
-      </w:r>
-      <w:proofErr w:type="gramEnd"/>
-      <w:r>
-        <w:t xml:space="preserve"> real estate prices? - Richard (?) </w:t>
+        <w:t xml:space="preserve">1) What is the strongest correlation of real estate prices? - Richard (?) </w:t>
       </w:r>
     </w:p>
     <w:p>
@@ -88,15 +80,7 @@
     </w:p>
     <w:p>
       <w:r>
-        <w:t>*</w:t>
-      </w:r>
-      <w:proofErr w:type="gramStart"/>
-      <w:r>
-        <w:t>double</w:t>
-      </w:r>
-      <w:proofErr w:type="gramEnd"/>
-      <w:r>
-        <w:t xml:space="preserve"> check the columns in these datasets and choose the best one </w:t>
+        <w:t xml:space="preserve">*double check the columns in these datasets and choose the best one </w:t>
       </w:r>
     </w:p>
     <w:p/>
@@ -118,15 +102,7 @@
     </w:p>
     <w:p>
       <w:r>
-        <w:t>2) We expect the strength of this relationship to differ for different types of homes. The effects on a 1br will be less strong than the effects on a 3</w:t>
-      </w:r>
-      <w:proofErr w:type="gramStart"/>
-      <w:r>
-        <w:t>br?.</w:t>
-      </w:r>
-      <w:proofErr w:type="gramEnd"/>
-      <w:r>
-        <w:t xml:space="preserve"> </w:t>
+        <w:t xml:space="preserve">2) We expect the strength of this relationship to differ for different types of homes. The effects on a 1br will be less strong than the effects on a 3br?. </w:t>
       </w:r>
     </w:p>
     <w:p>
@@ -136,15 +112,7 @@
     </w:p>
     <w:p>
       <w:r>
-        <w:t xml:space="preserve">4) Unemployment rates, income levels, and inflation will have a negative, positive, and positive relationship with real estate prices respectively. As unemployment rises, real estate prices will decrease? </w:t>
-      </w:r>
-      <w:proofErr w:type="gramStart"/>
-      <w:r>
-        <w:t>Likewise</w:t>
-      </w:r>
-      <w:proofErr w:type="gramEnd"/>
-      <w:r>
-        <w:t xml:space="preserve"> when income levels in an area increase, real estate prices will increase. And as inflation rises, real estate prices will also inflate? </w:t>
+        <w:t xml:space="preserve">4) Unemployment rates, income levels, and inflation will have a negative, positive, and positive relationship with real estate prices respectively. As unemployment rises, real estate prices will decrease? Likewise when income levels in an area increase, real estate prices will increase. And as inflation rises, real estate prices will also inflate? </w:t>
       </w:r>
     </w:p>
     <w:p>
@@ -232,7 +200,25 @@
         </w:numPr>
       </w:pPr>
       <w:r>
-        <w:t xml:space="preserve">Find rate of change </w:t>
+        <w:t>Find rate</w:t>
+      </w:r>
+      <w:r>
+        <w:t>s</w:t>
+      </w:r>
+      <w:r>
+        <w:t xml:space="preserve"> of change</w:t>
+      </w:r>
+    </w:p>
+    <w:p>
+      <w:pPr>
+        <w:pStyle w:val="ListParagraph"/>
+        <w:numPr>
+          <w:ilvl w:val="1"/>
+          <w:numId w:val="1"/>
+        </w:numPr>
+      </w:pPr>
+      <w:r>
+        <w:t xml:space="preserve">Plot data </w:t>
       </w:r>
     </w:p>
     <w:p>

</xml_diff>

<commit_message>
edited proj pros to match pull request branch
</commit_message>
<xml_diff>
--- a/project_proposal.docx
+++ b/project_proposal.docx
@@ -21,37 +21,25 @@
     </w:p>
     <w:p>
       <w:r>
-        <w:t xml:space="preserve">1) What is the strongest correlation </w:t>
-      </w:r>
-      <w:proofErr w:type="gramStart"/>
-      <w:r>
-        <w:t>of</w:t>
-      </w:r>
-      <w:proofErr w:type="gramEnd"/>
-      <w:r>
-        <w:t xml:space="preserve"> real estate prices? - Richard (?) </w:t>
-      </w:r>
-    </w:p>
-    <w:p>
-      <w:r>
-        <w:t xml:space="preserve">2) </w:t>
-      </w:r>
-      <w:r>
-        <w:t>We expect the strength of this relationship to differ at different price points (500k homes vs 1.5 m homes)? - Sarah</w:t>
-      </w:r>
-      <w:r>
-        <w:t xml:space="preserve"> </w:t>
-      </w:r>
-    </w:p>
-    <w:p>
-      <w:r>
-        <w:t xml:space="preserve">3) </w:t>
-      </w:r>
-      <w:r>
-        <w:t>How do single family rentals (SFR) differ from all homes?</w:t>
-      </w:r>
-      <w:r>
-        <w:t xml:space="preserve"> - Ellen </w:t>
+        <w:t xml:space="preserve">1) What is the strongest correlation of real estate prices? - Richard (?) </w:t>
+      </w:r>
+    </w:p>
+    <w:p>
+      <w:r>
+        <w:t xml:space="preserve">2) Does the strength of these effects differ for different types of real estate/different listings (1br vs 3br, single family homes, condos, </w:t>
+      </w:r>
+      <w:proofErr w:type="spellStart"/>
+      <w:r>
+        <w:t>etc</w:t>
+      </w:r>
+      <w:proofErr w:type="spellEnd"/>
+      <w:r>
+        <w:t xml:space="preserve">) - Sarah </w:t>
+      </w:r>
+    </w:p>
+    <w:p>
+      <w:r>
+        <w:t xml:space="preserve">3) How do different types of real estate (e.g., residential, commercial) respond to changes in mortgage rates? - Ellen </w:t>
       </w:r>
     </w:p>
     <w:p>
@@ -156,6 +144,153 @@
         <w:t>5) Mortgage rate increases will affect lower income populations more so than higher income populations.</w:t>
       </w:r>
     </w:p>
+    <w:p>
+      <w:r>
+        <w:rPr>
+          <w:rFonts w:ascii="Times New Roman" w:hAnsi="Times New Roman" w:cs="Times New Roman"/>
+          <w:kern w:val="0"/>
+          <w14:ligatures w14:val="none"/>
+        </w:rPr>
+        <w:br w:type="page"/>
+      </w:r>
+    </w:p>
+    <w:p>
+      <w:r>
+        <w:lastRenderedPageBreak/>
+        <w:t xml:space="preserve">Steps </w:t>
+      </w:r>
+    </w:p>
+    <w:p/>
+    <w:p>
+      <w:pPr>
+        <w:pStyle w:val="ListParagraph"/>
+        <w:numPr>
+          <w:ilvl w:val="0"/>
+          <w:numId w:val="1"/>
+        </w:numPr>
+      </w:pPr>
+      <w:r>
+        <w:t xml:space="preserve">Clean Zillow Data </w:t>
+      </w:r>
+    </w:p>
+    <w:p>
+      <w:pPr>
+        <w:pStyle w:val="ListParagraph"/>
+        <w:numPr>
+          <w:ilvl w:val="1"/>
+          <w:numId w:val="1"/>
+        </w:numPr>
+      </w:pPr>
+      <w:r>
+        <w:t>Exclude anything other than Nashville TN</w:t>
+      </w:r>
+    </w:p>
+    <w:p>
+      <w:pPr>
+        <w:pStyle w:val="ListParagraph"/>
+        <w:numPr>
+          <w:ilvl w:val="1"/>
+          <w:numId w:val="1"/>
+        </w:numPr>
+      </w:pPr>
+      <w:r>
+        <w:t>Shape so that it will be easier to add mortgage and census data later</w:t>
+      </w:r>
+    </w:p>
+    <w:p>
+      <w:pPr>
+        <w:pStyle w:val="ListParagraph"/>
+        <w:numPr>
+          <w:ilvl w:val="1"/>
+          <w:numId w:val="1"/>
+        </w:numPr>
+      </w:pPr>
+      <w:r>
+        <w:t xml:space="preserve">Merge the </w:t>
+      </w:r>
+      <w:proofErr w:type="spellStart"/>
+      <w:r>
+        <w:t>sfr</w:t>
+      </w:r>
+      <w:proofErr w:type="spellEnd"/>
+      <w:r>
+        <w:t xml:space="preserve"> and all median sales prices </w:t>
+      </w:r>
+    </w:p>
+    <w:p>
+      <w:pPr>
+        <w:pStyle w:val="ListParagraph"/>
+        <w:numPr>
+          <w:ilvl w:val="1"/>
+          <w:numId w:val="1"/>
+        </w:numPr>
+      </w:pPr>
+      <w:r>
+        <w:t>Find rates of change</w:t>
+      </w:r>
+    </w:p>
+    <w:p>
+      <w:pPr>
+        <w:pStyle w:val="ListParagraph"/>
+        <w:numPr>
+          <w:ilvl w:val="1"/>
+          <w:numId w:val="1"/>
+        </w:numPr>
+      </w:pPr>
+      <w:r>
+        <w:t xml:space="preserve">Plot data </w:t>
+      </w:r>
+    </w:p>
+    <w:p>
+      <w:pPr>
+        <w:pStyle w:val="ListParagraph"/>
+        <w:numPr>
+          <w:ilvl w:val="1"/>
+          <w:numId w:val="1"/>
+        </w:numPr>
+      </w:pPr>
+      <w:r>
+        <w:t xml:space="preserve">Prove that </w:t>
+      </w:r>
+      <w:proofErr w:type="spellStart"/>
+      <w:r>
+        <w:t>sfr</w:t>
+      </w:r>
+      <w:proofErr w:type="spellEnd"/>
+      <w:r>
+        <w:t xml:space="preserve"> and all are statistically significantly the same </w:t>
+      </w:r>
+    </w:p>
+    <w:p>
+      <w:pPr>
+        <w:pStyle w:val="ListParagraph"/>
+        <w:numPr>
+          <w:ilvl w:val="0"/>
+          <w:numId w:val="1"/>
+        </w:numPr>
+      </w:pPr>
+      <w:r>
+        <w:t xml:space="preserve">Clean Mortgage Data </w:t>
+      </w:r>
+    </w:p>
+    <w:p>
+      <w:pPr>
+        <w:pStyle w:val="ListParagraph"/>
+        <w:numPr>
+          <w:ilvl w:val="0"/>
+          <w:numId w:val="1"/>
+        </w:numPr>
+      </w:pPr>
+      <w:r>
+        <w:t xml:space="preserve">Clean Census Data </w:t>
+      </w:r>
+    </w:p>
+    <w:p>
+      <w:r>
+        <w:t xml:space="preserve"> </w:t>
+      </w:r>
+    </w:p>
+    <w:p/>
     <w:sectPr>
       <w:pgSz w:w="12240" w:h="15840"/>
       <w:pgMar w:top="1440" w:right="1440" w:bottom="1440" w:left="1440" w:header="720" w:footer="720" w:gutter="0"/>
@@ -164,6 +299,136 @@
     </w:sectPr>
   </w:body>
 </w:document>
+</file>
+
+<file path=word/numbering.xml><?xml version="1.0" encoding="utf-8"?>
+<w:numbering xmlns:wpc="http://schemas.microsoft.com/office/word/2010/wordprocessingCanvas" xmlns:cx="http://schemas.microsoft.com/office/drawing/2014/chartex" xmlns:cx1="http://schemas.microsoft.com/office/drawing/2015/9/8/chartex" xmlns:cx2="http://schemas.microsoft.com/office/drawing/2015/10/21/chartex" xmlns:cx3="http://schemas.microsoft.com/office/drawing/2016/5/9/chartex" xmlns:cx4="http://schemas.microsoft.com/office/drawing/2016/5/10/chartex" xmlns:cx5="http://schemas.microsoft.com/office/drawing/2016/5/11/chartex" xmlns:cx6="http://schemas.microsoft.com/office/drawing/2016/5/12/chartex" xmlns:cx7="http://schemas.microsoft.com/office/drawing/2016/5/13/chartex" xmlns:cx8="http://schemas.microsoft.com/office/drawing/2016/5/14/chartex" xmlns:mc="http://schemas.openxmlformats.org/markup-compatibility/2006" xmlns:aink="http://schemas.microsoft.com/office/drawing/2016/ink" xmlns:am3d="http://schemas.microsoft.com/office/drawing/2017/model3d" xmlns:o="urn:schemas-microsoft-com:office:office" xmlns:oel="http://schemas.microsoft.com/office/2019/extlst" xmlns:r="http://schemas.openxmlformats.org/officeDocument/2006/relationships" xmlns:m="http://schemas.openxmlformats.org/officeDocument/2006/math" xmlns:v="urn:schemas-microsoft-com:vml" xmlns:wp14="http://schemas.microsoft.com/office/word/2010/wordprocessingDrawing" xmlns:wp="http://schemas.openxmlformats.org/drawingml/2006/wordprocessingDrawing" xmlns:w10="urn:schemas-microsoft-com:office:word" xmlns:w="http://schemas.openxmlformats.org/wordprocessingml/2006/main" xmlns:w14="http://schemas.microsoft.com/office/word/2010/wordml" xmlns:w15="http://schemas.microsoft.com/office/word/2012/wordml" xmlns:w16cex="http://schemas.microsoft.com/office/word/2018/wordml/cex" xmlns:w16cid="http://schemas.microsoft.com/office/word/2016/wordml/cid" xmlns:w16="http://schemas.microsoft.com/office/word/2018/wordml" xmlns:w16du="http://schemas.microsoft.com/office/word/2023/wordml/word16du" xmlns:w16sdtdh="http://schemas.microsoft.com/office/word/2020/wordml/sdtdatahash" xmlns:w16se="http://schemas.microsoft.com/office/word/2015/wordml/symex" xmlns:wpg="http://schemas.microsoft.com/office/word/2010/wordprocessingGroup" xmlns:wpi="http://schemas.microsoft.com/office/word/2010/wordprocessingInk" xmlns:wne="http://schemas.microsoft.com/office/word/2006/wordml" xmlns:wps="http://schemas.microsoft.com/office/word/2010/wordprocessingShape" mc:Ignorable="w14 w15 w16se w16cid w16 w16cex w16sdtdh w16du wp14">
+  <w:abstractNum w:abstractNumId="0" w15:restartNumberingAfterBreak="0">
+    <w:nsid w:val="3BC40768"/>
+    <w:multiLevelType w:val="hybridMultilevel"/>
+    <w:tmpl w:val="9E187B0C"/>
+    <w:lvl w:ilvl="0" w:tplc="04090001">
+      <w:start w:val="1"/>
+      <w:numFmt w:val="bullet"/>
+      <w:lvlText w:val=""/>
+      <w:lvlJc w:val="left"/>
+      <w:pPr>
+        <w:ind w:left="720" w:hanging="360"/>
+      </w:pPr>
+      <w:rPr>
+        <w:rFonts w:ascii="Symbol" w:hAnsi="Symbol" w:hint="default"/>
+      </w:rPr>
+    </w:lvl>
+    <w:lvl w:ilvl="1" w:tplc="04090003">
+      <w:start w:val="1"/>
+      <w:numFmt w:val="bullet"/>
+      <w:lvlText w:val="o"/>
+      <w:lvlJc w:val="left"/>
+      <w:pPr>
+        <w:ind w:left="1440" w:hanging="360"/>
+      </w:pPr>
+      <w:rPr>
+        <w:rFonts w:ascii="Courier New" w:hAnsi="Courier New" w:cs="Courier New" w:hint="default"/>
+      </w:rPr>
+    </w:lvl>
+    <w:lvl w:ilvl="2" w:tplc="04090005">
+      <w:start w:val="1"/>
+      <w:numFmt w:val="bullet"/>
+      <w:lvlText w:val=""/>
+      <w:lvlJc w:val="left"/>
+      <w:pPr>
+        <w:ind w:left="2160" w:hanging="360"/>
+      </w:pPr>
+      <w:rPr>
+        <w:rFonts w:ascii="Wingdings" w:hAnsi="Wingdings" w:hint="default"/>
+      </w:rPr>
+    </w:lvl>
+    <w:lvl w:ilvl="3" w:tplc="04090001">
+      <w:start w:val="1"/>
+      <w:numFmt w:val="bullet"/>
+      <w:lvlText w:val=""/>
+      <w:lvlJc w:val="left"/>
+      <w:pPr>
+        <w:ind w:left="2880" w:hanging="360"/>
+      </w:pPr>
+      <w:rPr>
+        <w:rFonts w:ascii="Symbol" w:hAnsi="Symbol" w:hint="default"/>
+      </w:rPr>
+    </w:lvl>
+    <w:lvl w:ilvl="4" w:tplc="04090003">
+      <w:start w:val="1"/>
+      <w:numFmt w:val="bullet"/>
+      <w:lvlText w:val="o"/>
+      <w:lvlJc w:val="left"/>
+      <w:pPr>
+        <w:ind w:left="3600" w:hanging="360"/>
+      </w:pPr>
+      <w:rPr>
+        <w:rFonts w:ascii="Courier New" w:hAnsi="Courier New" w:cs="Courier New" w:hint="default"/>
+      </w:rPr>
+    </w:lvl>
+    <w:lvl w:ilvl="5" w:tplc="04090005">
+      <w:start w:val="1"/>
+      <w:numFmt w:val="bullet"/>
+      <w:lvlText w:val=""/>
+      <w:lvlJc w:val="left"/>
+      <w:pPr>
+        <w:ind w:left="4320" w:hanging="360"/>
+      </w:pPr>
+      <w:rPr>
+        <w:rFonts w:ascii="Wingdings" w:hAnsi="Wingdings" w:hint="default"/>
+      </w:rPr>
+    </w:lvl>
+    <w:lvl w:ilvl="6" w:tplc="04090001">
+      <w:start w:val="1"/>
+      <w:numFmt w:val="bullet"/>
+      <w:lvlText w:val=""/>
+      <w:lvlJc w:val="left"/>
+      <w:pPr>
+        <w:ind w:left="5040" w:hanging="360"/>
+      </w:pPr>
+      <w:rPr>
+        <w:rFonts w:ascii="Symbol" w:hAnsi="Symbol" w:hint="default"/>
+      </w:rPr>
+    </w:lvl>
+    <w:lvl w:ilvl="7" w:tplc="04090003">
+      <w:start w:val="1"/>
+      <w:numFmt w:val="bullet"/>
+      <w:lvlText w:val="o"/>
+      <w:lvlJc w:val="left"/>
+      <w:pPr>
+        <w:ind w:left="5760" w:hanging="360"/>
+      </w:pPr>
+      <w:rPr>
+        <w:rFonts w:ascii="Courier New" w:hAnsi="Courier New" w:cs="Courier New" w:hint="default"/>
+      </w:rPr>
+    </w:lvl>
+    <w:lvl w:ilvl="8" w:tplc="04090005">
+      <w:start w:val="1"/>
+      <w:numFmt w:val="bullet"/>
+      <w:lvlText w:val=""/>
+      <w:lvlJc w:val="left"/>
+      <w:pPr>
+        <w:ind w:left="6480" w:hanging="360"/>
+      </w:pPr>
+      <w:rPr>
+        <w:rFonts w:ascii="Wingdings" w:hAnsi="Wingdings" w:hint="default"/>
+      </w:rPr>
+    </w:lvl>
+  </w:abstractNum>
+  <w:num w:numId="1" w16cid:durableId="251402134">
+    <w:abstractNumId w:val="0"/>
+    <w:lvlOverride w:ilvl="0"/>
+    <w:lvlOverride w:ilvl="1"/>
+    <w:lvlOverride w:ilvl="2"/>
+    <w:lvlOverride w:ilvl="3"/>
+    <w:lvlOverride w:ilvl="4"/>
+    <w:lvlOverride w:ilvl="5"/>
+    <w:lvlOverride w:ilvl="6"/>
+    <w:lvlOverride w:ilvl="7"/>
+    <w:lvlOverride w:ilvl="8"/>
+  </w:num>
+</w:numbering>
 </file>
 
 <file path=word/styles.xml><?xml version="1.0" encoding="utf-8"?>
@@ -566,6 +831,10 @@
   <w:style w:type="paragraph" w:default="1" w:styleId="Normal">
     <w:name w:val="Normal"/>
     <w:qFormat/>
+    <w:rsid w:val="001F4447"/>
+    <w:pPr>
+      <w:spacing w:line="276" w:lineRule="auto"/>
+    </w:pPr>
   </w:style>
   <w:style w:type="paragraph" w:styleId="Heading1">
     <w:name w:val="heading 1"/>

</xml_diff>